<commit_message>
Output of the script
</commit_message>
<xml_diff>
--- a/RUS ADO Quick Report.docx
+++ b/RUS ADO Quick Report.docx
@@ -24,7 +24,7 @@
         <w:jc w:val="both"/>
       </w:pPr>
       <w:r>
-        <w:t>Overall GDP growth: GDP growth decreased from 2.5% in 2018 to 1.3% in 2019.</w:t>
+        <w:t>Overall GDP growth: GDP growth slowed down from 2.5% in 2018 to 1.3% in 2019.</w:t>
       </w:r>
     </w:p>
     <w:p>
@@ -33,7 +33,7 @@
         <w:jc w:val="both"/>
       </w:pPr>
       <w:r>
-        <w:t>Top 3 contributions with private consumption contributing the most (50.4%), followed by gross capital formation (23.1%) and government expenditure (18.3%).</w:t>
+        <w:t>Main sources of growth: On the demand side, private consumption contributed the most with 1.3 percentage points (pp), followed by gross capital formation (0.8pp) and government expenditure (0.4pp). On the production side, services and industry (including construction) contributed 0.9pp and 0.8pp to overall growth, respectively.</w:t>
       </w:r>
     </w:p>
     <w:p>
@@ -42,7 +42,7 @@
         <w:jc w:val="both"/>
       </w:pPr>
       <w:r>
-        <w:t>Contributions in the opposite direction of overall growth: On the other hand, net exports had a positive contribution at 7.6% of GDP.</w:t>
+        <w:t>Other sources of growth: On the other hand, net exports had a negative contribution to growth at 1.4pp. Meanwhile, agriculture contributed 0.pp.</w:t>
       </w:r>
     </w:p>
     <w:p>
@@ -52,7 +52,7 @@
       <w:r>
         <w:drawing>
           <wp:inline xmlns:a="http://schemas.openxmlformats.org/drawingml/2006/main" xmlns:pic="http://schemas.openxmlformats.org/drawingml/2006/picture">
-            <wp:extent cx="3600000" cy="2520000"/>
+            <wp:extent cx="5040000" cy="2520000"/>
             <wp:docPr id="1" name="Picture 1"/>
             <wp:cNvGraphicFramePr>
               <a:graphicFrameLocks noChangeAspect="1"/>
@@ -73,7 +73,7 @@
                   <pic:spPr>
                     <a:xfrm>
                       <a:off x="0" y="0"/>
-                      <a:ext cx="3600000" cy="2520000"/>
+                      <a:ext cx="5040000" cy="2520000"/>
                     </a:xfrm>
                     <a:prstGeom prst="rect"/>
                   </pic:spPr>
@@ -98,7 +98,7 @@
         <w:jc w:val="both"/>
       </w:pPr>
       <w:r>
-        <w:t>Private consumption: Private consumption growth contracted to 2.5% (3.3% in 2018), contributing 1.3 percentage points to overall growth.</w:t>
+        <w:t>Private consumption: Private consumption growth contracted from 3.3% in 2018 to 2.5% in 2019, accounting for 50.4% of GDP.</w:t>
       </w:r>
     </w:p>
     <w:p>
@@ -107,7 +107,7 @@
         <w:jc w:val="both"/>
       </w:pPr>
       <w:r>
-        <w:t>Government expenditures: Government expenditures growth accelerated to 2.2% (1.3% in 2018), contributing 0.4 percentage points to overall growth.</w:t>
+        <w:t>Government expenditure: Government expenditure growth grew from 1.3% in 2018 to 2.2% in 2019, accounting for 18.3% of GDP.</w:t>
       </w:r>
     </w:p>
     <w:p>
@@ -116,7 +116,7 @@
         <w:jc w:val="both"/>
       </w:pPr>
       <w:r>
-        <w:t>Gross capital formation: Growth in gross capital formation increased to 3.8% (-0.6% in 2018), contributing 0.8 percentage points to overall growth.</w:t>
+        <w:t>Gross capital formation: Gross capital formation growth picked up from -0.6% in 2018 to 3.8% in 2019, accounting for 23.1% of GDP.</w:t>
       </w:r>
     </w:p>
     <w:p>
@@ -125,7 +125,7 @@
         <w:jc w:val="both"/>
       </w:pPr>
       <w:r>
-        <w:t>Exports: Growth in Exports decreased to -2.3% (5.5% in 2018), contributing -0.7 percentage points to overall growth.</w:t>
+        <w:t>Net exports: Net exports growth slowed down from 97.9% in 2018 to -22.3% in 2019, accounting for 7.6% of GDP.</w:t>
       </w:r>
     </w:p>
     <w:p>
@@ -133,7 +133,7 @@
         <w:pStyle w:val="Heading1"/>
       </w:pPr>
       <w:r>
-        <w:t>Industrial approach</w:t>
+        <w:t>Production approach</w:t>
       </w:r>
     </w:p>
     <w:p>
@@ -142,7 +142,25 @@
         <w:jc w:val="both"/>
       </w:pPr>
       <w:r>
-        <w:t>Industrial production: Industrial production expanded by 1.0%, down from 2.2% growth in 2018.</w:t>
+        <w:t>Agriculture: Agriculture growth slowed down from 0.9% in 2018 to 0.6% in 2019, accounting for 3.4% of GDP.</w:t>
+      </w:r>
+    </w:p>
+    <w:p>
+      <w:pPr>
+        <w:pStyle w:val="ListNumber"/>
+        <w:jc w:val="both"/>
+      </w:pPr>
+      <w:r>
+        <w:t>Industry (including construction): Industry (including construction) growth contracted from 2.2% in 2018 to 1.0% in 2019, accounting for 32.2% of GDP.</w:t>
+      </w:r>
+    </w:p>
+    <w:p>
+      <w:pPr>
+        <w:pStyle w:val="ListNumber"/>
+        <w:jc w:val="both"/>
+      </w:pPr>
+      <w:r>
+        <w:t>Services: Services growth slowed down from 2.7% in 2018 to 1.6% in 2019, accounting for 54.0% of GDP.</w:t>
       </w:r>
     </w:p>
     <w:p>
@@ -159,7 +177,7 @@
         <w:jc w:val="both"/>
       </w:pPr>
       <w:r>
-        <w:t>Employment: Unemployment improved from 4.8% in of total labor force in 2018 to 4.5% in 2019.</w:t>
+        <w:t>Employment: Unemployment rate slowed down from 4.8% in 2018 to 4.5% in 2019.</w:t>
       </w:r>
     </w:p>
     <w:p>
@@ -176,7 +194,7 @@
         <w:jc w:val="both"/>
       </w:pPr>
       <w:r>
-        <w:t>Inflation &amp; monetary policy: Inflation picked up from 2.9% in 2018 to 4.5% in 2019.</w:t>
+        <w:t>Inflation: Inflation rate increased from 2.9% in 2018 to 4.5% in 2019.</w:t>
       </w:r>
     </w:p>
     <w:p>
@@ -223,12 +241,48 @@
         <w:pStyle w:val="Heading1"/>
       </w:pPr>
       <w:r>
+        <w:t>Current Account Balance</w:t>
+      </w:r>
+    </w:p>
+    <w:p>
+      <w:pPr>
+        <w:pStyle w:val="ListNumber"/>
+        <w:jc w:val="both"/>
+      </w:pPr>
+      <w:r>
+        <w:t>Current account balance (CAB): CAB recorded a surplus at 3.8% of GDP in 2019. Net trade in goods and services reached USD 129.0 billion. In 2018, CAB posted a surplus at 6.9% of GDP.</w:t>
+      </w:r>
+    </w:p>
+    <w:p>
+      <w:pPr>
+        <w:pStyle w:val="ListNumber"/>
+        <w:jc w:val="both"/>
+      </w:pPr>
+      <w:r>
+        <w:t>Top merchandise exports: Top exports destinations in 2019 are China (13.4% of total exports), Netherlands (10.5%), Germany (6.6%), Belarus (5.1%),  and Turkey (5.0%). Top export commodities include mineral fuels, mineral oils and products of their distillation; bituminous substances; mineral waxes (52.0% of total exports), commodities not specified according to kind (13.0%), iron and steel (4.3%), natural, cultured pearls; precious, semi-precious stones; precious metals, metals clad with precious metal, and articles thereof; imitation jewellery; coin (3.6%),  and nuclear reactors, boilers, machinery and mechanical appliances; parts thereof (2.1%).</w:t>
+      </w:r>
+    </w:p>
+    <w:p>
+      <w:pPr>
+        <w:pStyle w:val="ListNumber"/>
+        <w:jc w:val="both"/>
+      </w:pPr>
+      <w:r>
+        <w:t>Top merchandise imports: Top imports destinations in 2019 are China (21.9% of total imports), Germany (10.2%), Belarus (5.5%), USA (5.4%),  and Italy (4.4%). Top import commodities include nuclear reactors, boilers, machinery and mechanical appliances; parts thereof (17.5% of total imports), electrical machinery and equipment and parts thereof; sound recorders and reproducers; television image and sound recorders and reproducers, parts and accessories of such articles (12.1%), vehicles; other than railway or tramway rolling stock, and parts and accessories thereof (9.7%), pharmaceutical products (5.7%),  and plastics and articles thereof (4.0%).</w:t>
+      </w:r>
+    </w:p>
+    <w:p>
+      <w:pPr>
+        <w:pStyle w:val="Heading1"/>
+      </w:pPr>
+      <w:r>
         <w:t>Outlook</w:t>
       </w:r>
     </w:p>
     <w:p>
       <w:pPr>
         <w:pStyle w:val="ListNumber"/>
+        <w:jc w:val="both"/>
       </w:pPr>
       <w:r>
         <w:t>Confidence index</w:t>
@@ -240,7 +294,7 @@
         <w:jc w:val="both"/>
       </w:pPr>
       <w:r>
-        <w:t>FX reserves: Foreign exchange reserves by the central bank  amounted to $555.2 in 2019, putting the government in a strong position to defend the currency against devaluation pressures.</w:t>
+        <w:t>FX reserves</w:t>
       </w:r>
     </w:p>
     <w:p>
@@ -273,7 +327,7 @@
         <w:jc w:val="both"/>
       </w:pPr>
       <w:r>
-        <w:t>Consensus Forecasts: On October 23, 2020, the Consensus Forecast expects GDP to contract by 4.0% in 2020 and bounce back by 3.0% in 2021.</w:t>
+        <w:t>Consensus Forecasts</w:t>
       </w:r>
     </w:p>
     <w:p>

</xml_diff>

<commit_message>
Output of the latest version of the script
</commit_message>
<xml_diff>
--- a/RUS ADO Quick Report.docx
+++ b/RUS ADO Quick Report.docx
@@ -24,7 +24,7 @@
         <w:jc w:val="both"/>
       </w:pPr>
       <w:r>
-        <w:t>Overall GDP growth: GDP growth slowed down from 2.5% in 2018 to 1.3% in 2019.</w:t>
+        <w:t>Overall GDP growth: GDP growth decreased from 2.5% in 2018 to 1.3% in 2019.</w:t>
       </w:r>
     </w:p>
     <w:p>
@@ -98,7 +98,7 @@
         <w:jc w:val="both"/>
       </w:pPr>
       <w:r>
-        <w:t>Private consumption: Private consumption growth contracted from 3.3% in 2018 to 2.5% in 2019, accounting for 50.4% of GDP.</w:t>
+        <w:t>Private consumption: Private consumption growth slowed down from 3.3% in 2018 to 2.5% in 2019, accounting for 50.4% of GDP.</w:t>
       </w:r>
     </w:p>
     <w:p>
@@ -107,7 +107,7 @@
         <w:jc w:val="both"/>
       </w:pPr>
       <w:r>
-        <w:t>Government expenditure: Government expenditure growth grew from 1.3% in 2018 to 2.2% in 2019, accounting for 18.3% of GDP.</w:t>
+        <w:t>Government expenditure: Government expenditure growth picked up from 1.3% in 2018 to 2.2% in 2019, accounting for 18.3% of GDP.</w:t>
       </w:r>
     </w:p>
     <w:p>
@@ -116,7 +116,7 @@
         <w:jc w:val="both"/>
       </w:pPr>
       <w:r>
-        <w:t>Gross capital formation: Gross capital formation growth picked up from -0.6% in 2018 to 3.8% in 2019, accounting for 23.1% of GDP.</w:t>
+        <w:t>Gross capital formation: Gross capital formation growth grew from -0.6% in 2018 to 3.8% in 2019, accounting for 23.1% of GDP.</w:t>
       </w:r>
     </w:p>
     <w:p>
@@ -125,7 +125,7 @@
         <w:jc w:val="both"/>
       </w:pPr>
       <w:r>
-        <w:t>Net exports: Net exports growth slowed down from 97.9% in 2018 to -22.3% in 2019, accounting for 7.6% of GDP.</w:t>
+        <w:t>Net exports: Net exports growth contracted from 97.9% in 2018 to -22.3% in 2019, accounting for 7.6% of GDP.</w:t>
       </w:r>
     </w:p>
     <w:p>
@@ -142,7 +142,7 @@
         <w:jc w:val="both"/>
       </w:pPr>
       <w:r>
-        <w:t>Agriculture: Agriculture growth slowed down from 0.9% in 2018 to 0.6% in 2019, accounting for 3.4% of GDP.</w:t>
+        <w:t>Agriculture: Agriculture growth decreased from 0.9% in 2018 to 0.6% in 2019, accounting for 3.4% of GDP.</w:t>
       </w:r>
     </w:p>
     <w:p>
@@ -151,7 +151,7 @@
         <w:jc w:val="both"/>
       </w:pPr>
       <w:r>
-        <w:t>Industry (including construction): Industry (including construction) growth contracted from 2.2% in 2018 to 1.0% in 2019, accounting for 32.2% of GDP.</w:t>
+        <w:t>Industry (including construction): Industry (including construction) growth slowed down from 2.2% in 2018 to 1.0% in 2019, accounting for 32.2% of GDP.</w:t>
       </w:r>
     </w:p>
     <w:p>
@@ -160,7 +160,7 @@
         <w:jc w:val="both"/>
       </w:pPr>
       <w:r>
-        <w:t>Services: Services growth slowed down from 2.7% in 2018 to 1.6% in 2019, accounting for 54.0% of GDP.</w:t>
+        <w:t>Services: Services growth decreased from 2.7% in 2018 to 1.6% in 2019, accounting for 54.0% of GDP.</w:t>
       </w:r>
     </w:p>
     <w:p>
@@ -177,7 +177,7 @@
         <w:jc w:val="both"/>
       </w:pPr>
       <w:r>
-        <w:t>Employment: Unemployment rate slowed down from 4.8% in 2018 to 4.5% in 2019.</w:t>
+        <w:t>Employment: Unemployment rate improved from 4.8% in 2018 to 4.5% in 2019.</w:t>
       </w:r>
     </w:p>
     <w:p>
@@ -194,7 +194,7 @@
         <w:jc w:val="both"/>
       </w:pPr>
       <w:r>
-        <w:t>Inflation: Inflation rate increased from 2.9% in 2018 to 4.5% in 2019.</w:t>
+        <w:t>Inflation: Inflation rate jumped from 2.9% in 2018 to 4.5% in 2019.</w:t>
       </w:r>
     </w:p>
     <w:p>
@@ -204,7 +204,7 @@
       <w:r>
         <w:drawing>
           <wp:inline xmlns:a="http://schemas.openxmlformats.org/drawingml/2006/main" xmlns:pic="http://schemas.openxmlformats.org/drawingml/2006/picture">
-            <wp:extent cx="3600000" cy="2520000"/>
+            <wp:extent cx="5040000" cy="2520000"/>
             <wp:docPr id="2" name="Picture 2"/>
             <wp:cNvGraphicFramePr>
               <a:graphicFrameLocks noChangeAspect="1"/>
@@ -213,7 +213,7 @@
               <a:graphicData uri="http://schemas.openxmlformats.org/drawingml/2006/picture">
                 <pic:pic>
                   <pic:nvPicPr>
-                    <pic:cNvPr id="0" name="RUS_inflation.png"/>
+                    <pic:cNvPr id="0" name="RUS_inflation_cab.png"/>
                     <pic:cNvPicPr/>
                   </pic:nvPicPr>
                   <pic:blipFill>
@@ -225,7 +225,7 @@
                   <pic:spPr>
                     <a:xfrm>
                       <a:off x="0" y="0"/>
-                      <a:ext cx="3600000" cy="2520000"/>
+                      <a:ext cx="5040000" cy="2520000"/>
                     </a:xfrm>
                     <a:prstGeom prst="rect"/>
                   </pic:spPr>
@@ -259,7 +259,7 @@
         <w:jc w:val="both"/>
       </w:pPr>
       <w:r>
-        <w:t>Top merchandise exports: Top exports destinations in 2019 are China (13.4% of total exports), Netherlands (10.5%), Germany (6.6%), Belarus (5.1%),  and Turkey (5.0%). Top export commodities include mineral fuels, mineral oils and products of their distillation; bituminous substances; mineral waxes (52.0% of total exports), commodities not specified according to kind (13.0%), iron and steel (4.3%), natural, cultured pearls; precious, semi-precious stones; precious metals, metals clad with precious metal, and articles thereof; imitation jewellery; coin (3.6%),  and nuclear reactors, boilers, machinery and mechanical appliances; parts thereof (2.1%).</w:t>
+        <w:t>Top exports partners: Top exports destinations in 2019 are China (13.4% of total exports), Netherlands (10.5%), Germany (6.6%), Belarus (5.1%),  and Turkey (5.0%).</w:t>
       </w:r>
     </w:p>
     <w:p>
@@ -268,7 +268,25 @@
         <w:jc w:val="both"/>
       </w:pPr>
       <w:r>
-        <w:t>Top merchandise imports: Top imports destinations in 2019 are China (21.9% of total imports), Germany (10.2%), Belarus (5.5%), USA (5.4%),  and Italy (4.4%). Top import commodities include nuclear reactors, boilers, machinery and mechanical appliances; parts thereof (17.5% of total imports), electrical machinery and equipment and parts thereof; sound recorders and reproducers; television image and sound recorders and reproducers, parts and accessories of such articles (12.1%), vehicles; other than railway or tramway rolling stock, and parts and accessories thereof (9.7%), pharmaceutical products (5.7%),  and plastics and articles thereof (4.0%).</w:t>
+        <w:t>Top export commodities: Top export commodities include mineral fuels, mineral oils and products of their distillation; bituminous substances; mineral waxes (52.0% of total exports), commodities not specified according to kind (13.0%), iron and steel (4.3%), natural, cultured pearls; precious, semi-precious stones; precious metals, metals clad with precious metal, and articles thereof; imitation jewellery; coin (3.6%),  and nuclear reactors, boilers, machinery and mechanical appliances; parts thereof (2.1%).</w:t>
+      </w:r>
+    </w:p>
+    <w:p>
+      <w:pPr>
+        <w:pStyle w:val="ListNumber"/>
+        <w:jc w:val="both"/>
+      </w:pPr>
+      <w:r>
+        <w:t>Top imports partners: Top imports origins in 2019 are China (21.9% of total imports), Germany (10.2%), Belarus (5.5%), USA (5.4%),  and Italy (4.4%).</w:t>
+      </w:r>
+    </w:p>
+    <w:p>
+      <w:pPr>
+        <w:pStyle w:val="ListNumber"/>
+        <w:jc w:val="both"/>
+      </w:pPr>
+      <w:r>
+        <w:t>Top import commodities include nuclear reactors, boilers, machinery and mechanical appliances; parts thereof (17.5% of total imports), electrical machinery and equipment and parts thereof; sound recorders and reproducers; television image and sound recorders and reproducers, parts and accessories of such articles (12.1%), vehicles; other than railway or tramway rolling stock, and parts and accessories thereof (9.7%), pharmaceutical products (5.7%),  and plastics and articles thereof (4.0%).</w:t>
       </w:r>
     </w:p>
     <w:p>

</xml_diff>

<commit_message>
Restructure quarterly growth analysis
</commit_message>
<xml_diff>
--- a/RUS ADO Quick Report.docx
+++ b/RUS ADO Quick Report.docx
@@ -26,10 +26,10 @@
         <w:t>GDP growth slowed down from 2.5% in 2018 to 1.3% in 2019. On the demand side, private consumption, accounting for 50.4% of GDP, contributed the most with 1.3 percentage points (pp).</w:t>
       </w:r>
       <w:r>
-        <w:t xml:space="preserve"> Gross capital formation gave 0.8pp.</w:t>
+        <w:t xml:space="preserve"> Gross capital formation added 0.8pp.</w:t>
       </w:r>
       <w:r>
-        <w:t xml:space="preserve"> Government expenditure shared 0.4pp.</w:t>
+        <w:t xml:space="preserve"> Government expenditure added 0.4pp.</w:t>
       </w:r>
       <w:r>
         <w:t xml:space="preserve"> On the other hand, net exports cut 1.4pp from growth.</w:t>
@@ -38,7 +38,7 @@
         <w:t xml:space="preserve"> On the supply side, services, accounting for 54.0% of GDP, contributed the most with 0.9pp.</w:t>
       </w:r>
       <w:r>
-        <w:t xml:space="preserve"> Industry (including construction) gave 0.3pp.</w:t>
+        <w:t xml:space="preserve"> Industry (including construction) shared 0.3pp.</w:t>
       </w:r>
       <w:r>
         <w:t xml:space="preserve"> Meanwhile, agriculture had trivial contribution to growth this period.</w:t>
@@ -96,16 +96,16 @@
         <w:jc w:val="both"/>
       </w:pPr>
       <w:r>
-        <w:t>Gross capital formation jumped by the biggest margin at 3.8% annual growth.</w:t>
+        <w:t>Gross capital formation grew by the biggest margin at 3.8% annual growth.</w:t>
       </w:r>
       <w:r>
-        <w:t xml:space="preserve"> Private consumption grew by 2.5%.</w:t>
+        <w:t xml:space="preserve"> Private consumption jumped by 2.5%.</w:t>
       </w:r>
       <w:r>
         <w:t xml:space="preserve"> Government expenditure expanded by 2.2%.</w:t>
       </w:r>
       <w:r>
-        <w:t xml:space="preserve"> On the other hand, net exports declined by 22.3%.</w:t>
+        <w:t xml:space="preserve"> On the other hand, net exports shrank by 22.3%.</w:t>
       </w:r>
     </w:p>
     <w:p>
@@ -121,13 +121,13 @@
         <w:jc w:val="both"/>
       </w:pPr>
       <w:r>
-        <w:t>Services picked up by the largest edge at 1.6% annual growth.</w:t>
+        <w:t>Services jumped by the largest edge at 1.6% annual growth.</w:t>
       </w:r>
       <w:r>
         <w:t xml:space="preserve"> Industry (including construction) grew by 1.0%.</w:t>
       </w:r>
       <w:r>
-        <w:t xml:space="preserve"> Agriculture expanded by 0.6%.</w:t>
+        <w:t xml:space="preserve"> Agriculture jumped by 0.6%.</w:t>
       </w:r>
     </w:p>
     <w:p>
@@ -135,7 +135,7 @@
         <w:pStyle w:val="Heading2"/>
       </w:pPr>
       <w:r>
-        <w:t>Unemployment improved; inflation increased</w:t>
+        <w:t>Unemployment improved; inflation jumped</w:t>
       </w:r>
     </w:p>
     <w:p>
@@ -143,7 +143,7 @@
         <w:jc w:val="both"/>
       </w:pPr>
       <w:r>
-        <w:t>Unemployment rate improved from 4.8% in 2018 to 4.5% in 2019. Consequently, inflation increased from 2.9% to 4.5%. At the end of the year, the central bank set the policy rate at 6.25%.</w:t>
+        <w:t>Unemployment rate improved from 4.8% in 2018 to 4.5% in 2019. Consequently, inflation jumped from 2.9% to 4.5%. At the end of the year, the central bank set the policy rate at 6.25%.</w:t>
       </w:r>
     </w:p>
     <w:p>
@@ -230,16 +230,13 @@
         <w:jc w:val="both"/>
       </w:pPr>
       <w:r>
-        <w:t>Output plunged by 8.1% in Q2 of 2020. Growth in overall economic activity declined from 1.7% in the previous quarter.</w:t>
+        <w:t>Output plunged by 8.1% year-on-year in Q2 of 2020. Growth in overall economic activity worsened from 1.7% in the previous quarter. Net exports increased by the biggest margin at 227.5% annual growth.</w:t>
       </w:r>
       <w:r>
-        <w:t xml:space="preserve"> Private consumption growth fell from 3.4% to -22.2%.</w:t>
+        <w:t xml:space="preserve"> Government expenditure picked up by 1.6%.</w:t>
       </w:r>
       <w:r>
-        <w:t xml:space="preserve"> Gross capital formation growth worsened from 2.6% to -6.2%.</w:t>
-      </w:r>
-      <w:r>
-        <w:t xml:space="preserve"> Net exports growth increased from -35.0% to 227.5%.</w:t>
+        <w:t xml:space="preserve"> On the other hand, private consumption and gross capital formation declined by 22.2% and 6.2%, respectively.</w:t>
       </w:r>
     </w:p>
     <w:p>
@@ -255,7 +252,7 @@
         <w:jc w:val="both"/>
       </w:pPr>
       <w:r>
-        <w:t>Retail sales contracted by 2.5% year-on-year in October of 2020. Growth in the retail sector increased from a contraction of 3.1% in September, reflecting increased trade activity.</w:t>
+        <w:t>Retail sales contracted by 2.5% year-on-year in October of 2020. Growth in the retail sector jumped from a contraction of 3.1% in September, reflecting increased trade activity.</w:t>
       </w:r>
     </w:p>
     <w:p>
@@ -271,7 +268,7 @@
         <w:jc w:val="both"/>
       </w:pPr>
       <w:r>
-        <w:t>Meanwhile, consumer confidence index was in the negative territory at -22.0 points in Q3 of 2020. Confidence improved from -30.0 points in the previous quarter. Expectations of consumers about the general economic situation in the next 12 months turned pessimistic at -15.0 points from -20.0 points over the same period, reflecting improved consumer sentiments.</w:t>
+        <w:t>Meanwhile, consumer confidence index was in the negative territory at -22.0 points in Q3 of 2020. Confidence increased from -30.0 points in the previous quarter. Expectations of consumers about the general economic situation in the next 12 months turned pessimistic at -15.0 points from -20.0 points over the same period, reflecting improved consumer sentiments.</w:t>
       </w:r>
     </w:p>
     <w:p>
@@ -287,7 +284,7 @@
         <w:jc w:val="both"/>
       </w:pPr>
       <w:r>
-        <w:t>Industrial production shrank by 5.6% year-on-year in October, adecrease from -5.1% growth in the previous month. Looking at the details, growth in manufacturing worsened to -3.5% from -0.7%, while mining and quarrying output growth increased to -8.8% from -9.5%. Meanwhile, growth in water supply, sewerage, waste management &amp; remediation improved to 1.9% from -0.9%, while electricity, gas, steam and air conditioning supply output growth worsened to -3.2% from -2.6%</w:t>
+        <w:t>Industrial production shrank by 5.6% year-on-year in October, adecrease from -5.1% growth in the previous month. Looking at the details, growth in manufacturing worsened to -3.5% from -0.7%, while mining and quarrying output growth jumped to -8.8% from -9.5%. Meanwhile, growth in water supply, sewerage, waste management &amp; remediation jumped to 1.9% from -0.9%, while electricity, gas, steam and air conditioning supply output growth contracted to -3.2% from -2.6%</w:t>
       </w:r>
     </w:p>
     <w:p>
@@ -295,7 +292,7 @@
         <w:pStyle w:val="Heading2"/>
       </w:pPr>
       <w:r>
-        <w:t>Inflation jumped</w:t>
+        <w:t>Inflation rose</w:t>
       </w:r>
     </w:p>
     <w:p>
@@ -303,7 +300,7 @@
         <w:jc w:val="both"/>
       </w:pPr>
       <w:r>
-        <w:t>Overall inflation jumped to 4.0% year-on-year in October from 3.7% in the previous month. Prices for food products rose to 4.8% from 4.3%, while housing, rent, water, electricity, gas &amp; other fuels rose to 3.4% from 3.3%. Transportation improved to -0.1% from 0.5%, while communication improved to 4.3% from 5.2%. Meanwhile, prices for health/medical care rose to 4.2% from 4.1%, recreation worsened to 2.3% from 2.0%, and education declined to 1.9% from 2.1%</w:t>
+        <w:t>Overall inflation rose to 4.0% year-on-year in October from 3.7% in the previous month. Prices for food products jumped to 4.8% from 4.3%, while housing, rent, water, electricity, gas &amp; other fuels worsened to 3.4% from 3.3%. Transportation improved to -0.1% from 0.5%, while communication declined to 4.3% from 5.2%. Meanwhile, prices for health/medical care worsened to 4.2% from 4.1%, recreation jumped to 2.3% from 2.0%, and education slowed down to 1.9% from 2.1%</w:t>
       </w:r>
     </w:p>
     <w:p>
@@ -311,7 +308,7 @@
         <w:jc w:val="both"/>
       </w:pPr>
       <w:r>
-        <w:t>Russian Federation's central bank kept the official policy rate to 4.25% in October from 4.25% in September.</w:t>
+        <w:t>Russian Federation's central bank maintained the official policy rate to 4.25% in October from 4.25% in September.</w:t>
       </w:r>
     </w:p>
     <w:p>

</xml_diff>

<commit_message>
Add Consensus Economics inflation forecasts
</commit_message>
<xml_diff>
--- a/RUS ADO Quick Report.docx
+++ b/RUS ADO Quick Report.docx
@@ -15,7 +15,7 @@
         <w:pStyle w:val="Heading1"/>
       </w:pPr>
       <w:r>
-        <w:t>GDP growth in 2019 slowed down</w:t>
+        <w:t>GDP growth in 2019 decreased</w:t>
       </w:r>
     </w:p>
     <w:p>
@@ -23,13 +23,13 @@
         <w:jc w:val="both"/>
       </w:pPr>
       <w:r>
-        <w:t>GDP growth slowed down from 2.5% in 2018 to 1.3% in 2019. On the demand side, private consumption, accounting for 50.4% of GDP, contributed the most with 1.3 percentage points (pp).</w:t>
+        <w:t>GDP growth decreased from 2.5% in 2018 to 1.3% in 2019. On the demand side, private consumption, accounting for 50.4% of GDP, contributed the most with 1.3 percentage points (pp).</w:t>
       </w:r>
       <w:r>
-        <w:t xml:space="preserve"> Gross capital formation added 0.8pp.</w:t>
+        <w:t xml:space="preserve"> Gross capital formation shared 0.8pp.</w:t>
       </w:r>
       <w:r>
-        <w:t xml:space="preserve"> Government expenditure added 0.4pp.</w:t>
+        <w:t xml:space="preserve"> Government expenditure gave 0.4pp.</w:t>
       </w:r>
       <w:r>
         <w:t xml:space="preserve"> On the other hand, net exports cut 1.4pp from growth.</w:t>
@@ -38,7 +38,7 @@
         <w:t xml:space="preserve"> On the supply side, services, accounting for 54.0% of GDP, contributed the most with 0.9pp.</w:t>
       </w:r>
       <w:r>
-        <w:t xml:space="preserve"> Industry (including construction) shared 0.3pp.</w:t>
+        <w:t xml:space="preserve"> Industry (including construction) gave 0.3pp.</w:t>
       </w:r>
       <w:r>
         <w:t xml:space="preserve"> Meanwhile, agriculture had trivial contribution to growth this period.</w:t>
@@ -96,16 +96,16 @@
         <w:jc w:val="both"/>
       </w:pPr>
       <w:r>
-        <w:t>Gross capital formation grew by the biggest margin at 3.8% annual growth.</w:t>
+        <w:t>Gross capital formation expanded by the biggest margin at 3.8% annual growth.</w:t>
       </w:r>
       <w:r>
-        <w:t xml:space="preserve"> Private consumption jumped by 2.5%.</w:t>
+        <w:t xml:space="preserve"> Private consumption grew by 2.5%.</w:t>
       </w:r>
       <w:r>
         <w:t xml:space="preserve"> Government expenditure expanded by 2.2%.</w:t>
       </w:r>
       <w:r>
-        <w:t xml:space="preserve"> On the other hand, net exports shrank by 22.3%.</w:t>
+        <w:t xml:space="preserve"> On the other hand, net exports decreased by 22.3%.</w:t>
       </w:r>
     </w:p>
     <w:p>
@@ -121,10 +121,10 @@
         <w:jc w:val="both"/>
       </w:pPr>
       <w:r>
-        <w:t>Services jumped by the largest edge at 1.6% annual growth.</w:t>
+        <w:t>Services grew by the largest edge at 1.6% annual growth.</w:t>
       </w:r>
       <w:r>
-        <w:t xml:space="preserve"> Industry (including construction) grew by 1.0%.</w:t>
+        <w:t xml:space="preserve"> Industry (including construction) expanded by 1.0%.</w:t>
       </w:r>
       <w:r>
         <w:t xml:space="preserve"> Agriculture jumped by 0.6%.</w:t>
@@ -135,7 +135,7 @@
         <w:pStyle w:val="Heading2"/>
       </w:pPr>
       <w:r>
-        <w:t>Unemployment improved; inflation jumped</w:t>
+        <w:t>Unemployment plunged; inflation jumped</w:t>
       </w:r>
     </w:p>
     <w:p>
@@ -143,7 +143,7 @@
         <w:jc w:val="both"/>
       </w:pPr>
       <w:r>
-        <w:t>Unemployment rate improved from 4.8% in 2018 to 4.5% in 2019. Consequently, inflation jumped from 2.9% to 4.5%. At the end of the year, the central bank set the policy rate at 6.25%.</w:t>
+        <w:t>Unemployment rate plunged from 4.8% in 2018 to 4.5% in 2019. Consequently, inflation jumped from 2.9% to 4.5%. At the end of the year, the central bank set the policy rate at 6.25%.</w:t>
       </w:r>
     </w:p>
     <w:p>
@@ -230,13 +230,13 @@
         <w:jc w:val="both"/>
       </w:pPr>
       <w:r>
-        <w:t>Output plunged by 8.1% year-on-year in Q2 of 2020. Growth in overall economic activity worsened from 1.7% in the previous quarter. Net exports increased by the biggest margin at 227.5% annual growth.</w:t>
+        <w:t>Output plunged by 8.1% year-on-year in Q2 of 2020. Growth in overall economic activity worsened from 1.7% in the previous quarter. Net exports picked up by the biggest margin at 227.5% annual growth.</w:t>
       </w:r>
       <w:r>
-        <w:t xml:space="preserve"> Government expenditure picked up by 1.6%.</w:t>
+        <w:t xml:space="preserve"> Government expenditure increased by 1.6%.</w:t>
       </w:r>
       <w:r>
-        <w:t xml:space="preserve"> On the other hand, private consumption and gross capital formation declined by 22.2% and 6.2%, respectively.</w:t>
+        <w:t xml:space="preserve"> On the other hand, private consumption and gross capital formation decreased by 22.2% and 6.2%, respectively.</w:t>
       </w:r>
     </w:p>
     <w:p>
@@ -252,7 +252,7 @@
         <w:jc w:val="both"/>
       </w:pPr>
       <w:r>
-        <w:t>Retail sales contracted by 2.5% year-on-year in October of 2020. Growth in the retail sector jumped from a contraction of 3.1% in September, reflecting increased trade activity.</w:t>
+        <w:t>Retail sales contracted by 2.5% year-on-year in October of 2020. Growth in the retail sector increased from a contraction of 3.1% in September, reflecting increased trade activity.</w:t>
       </w:r>
     </w:p>
     <w:p>
@@ -284,7 +284,7 @@
         <w:jc w:val="both"/>
       </w:pPr>
       <w:r>
-        <w:t>Industrial production shrank by 5.6% year-on-year in October, adecrease from -5.1% growth in the previous month. Looking at the details, growth in manufacturing worsened to -3.5% from -0.7%, while mining and quarrying output growth jumped to -8.8% from -9.5%. Meanwhile, growth in water supply, sewerage, waste management &amp; remediation jumped to 1.9% from -0.9%, while electricity, gas, steam and air conditioning supply output growth contracted to -3.2% from -2.6%</w:t>
+        <w:t>Industrial production shrank by 5.6% year-on-year in October, a decrease from -5.1% growth in the previous month. Looking at the details, growth in manufacturing declined to -3.5% from -0.7%, while mining and quarrying output growth improved to -8.8% from -9.5%. Meanwhile, growth in water supply, sewerage, waste management &amp; remediation jumped to 1.9% from -0.9%, while electricity, gas, steam and air conditioning supply output growth worsened to -3.2% from -2.6%</w:t>
       </w:r>
     </w:p>
     <w:p>
@@ -292,7 +292,7 @@
         <w:pStyle w:val="Heading2"/>
       </w:pPr>
       <w:r>
-        <w:t>Inflation rose</w:t>
+        <w:t>Inflation jumped</w:t>
       </w:r>
     </w:p>
     <w:p>
@@ -300,7 +300,7 @@
         <w:jc w:val="both"/>
       </w:pPr>
       <w:r>
-        <w:t>Overall inflation rose to 4.0% year-on-year in October from 3.7% in the previous month. Prices for food products jumped to 4.8% from 4.3%, while housing, rent, water, electricity, gas &amp; other fuels worsened to 3.4% from 3.3%. Transportation improved to -0.1% from 0.5%, while communication declined to 4.3% from 5.2%. Meanwhile, prices for health/medical care worsened to 4.2% from 4.1%, recreation jumped to 2.3% from 2.0%, and education slowed down to 1.9% from 2.1%</w:t>
+        <w:t>Overall inflation jumped to 4.0% year-on-year in October from 3.7% in the previous month. Prices for food products jumped to 4.8% from 4.3%, while housing, rent, water, electricity, gas &amp; other fuels rose to 3.4% from 3.3%. Transportation declined to -0.1% from 0.5%, while communication declined to 4.3% from 5.2%. Meanwhile, prices for health/medical care rose to 4.2% from 4.1%, recreation worsened to 2.3% from 2.0%, and education improved to 1.9% from 2.1%</w:t>
       </w:r>
     </w:p>
     <w:p>
@@ -308,7 +308,7 @@
         <w:jc w:val="both"/>
       </w:pPr>
       <w:r>
-        <w:t>Russian Federation's central bank maintained the official policy rate to 4.25% in October from 4.25% in September.</w:t>
+        <w:t>Russian Federation's central bank held unchanged the official policy rate to 4.25% in November from the same in October.</w:t>
       </w:r>
     </w:p>
     <w:p>
@@ -324,7 +324,12 @@
         <w:jc w:val="both"/>
       </w:pPr>
       <w:r>
-        <w:t>On November 6, 2020, Consensus Economics panelists project Russian Federation's economic growth ending in 2020 at -4.0%. In 2021 and 2022, the panelists foresee growth at 2.9% and 2.2%, respectively.</w:t>
+        <w:t>On November 2020, Consensus Economics panelists project Russian Federation's economic growth ending in 2020 at -3.9%. In 2021 and 2022, the panelists foresee growth at 3.0% and 2.3%, respectively.</w:t>
+      </w:r>
+    </w:p>
+    <w:p>
+      <w:r>
+        <w:t>Consensus Economics panelists foresee Russian Federation's inflation ending in 2020 at 3.9%. In 2021 and 2022, the panelists project inflation at 3.6% and 3.6%, respectively.</w:t>
       </w:r>
     </w:p>
     <w:sectPr>

</xml_diff>

<commit_message>
Add other Consensus Economics forecasts
</commit_message>
<xml_diff>
--- a/RUS ADO Quick Report.docx
+++ b/RUS ADO Quick Report.docx
@@ -15,7 +15,7 @@
         <w:pStyle w:val="Heading1"/>
       </w:pPr>
       <w:r>
-        <w:t>GDP growth in 2019 decreased</w:t>
+        <w:t>GDP growth in 2019 slowed down</w:t>
       </w:r>
     </w:p>
     <w:p>
@@ -23,16 +23,16 @@
         <w:jc w:val="both"/>
       </w:pPr>
       <w:r>
-        <w:t>GDP growth decreased from 2.5% in 2018 to 1.3% in 2019. On the demand side, private consumption, accounting for 50.4% of GDP, contributed the most with 1.3 percentage points (pp).</w:t>
+        <w:t>GDP growth slowed down from 2.5% in 2018 to 1.3% in 2019. On the demand side, private consumption, accounting for 50.4% of GDP, contributed the most with 1.3 percentage points (pp).</w:t>
       </w:r>
       <w:r>
-        <w:t xml:space="preserve"> Gross capital formation shared 0.8pp.</w:t>
+        <w:t xml:space="preserve"> Gross capital formation added 0.8pp.</w:t>
       </w:r>
       <w:r>
-        <w:t xml:space="preserve"> Government expenditure gave 0.4pp.</w:t>
+        <w:t xml:space="preserve"> Government expenditure added 0.4pp.</w:t>
       </w:r>
       <w:r>
-        <w:t xml:space="preserve"> On the other hand, net exports cut 1.4pp from growth.</w:t>
+        <w:t xml:space="preserve"> On the other hand, net exports shaved 1.4pp from growth.</w:t>
       </w:r>
       <w:r>
         <w:t xml:space="preserve"> On the supply side, services, accounting for 54.0% of GDP, contributed the most with 0.9pp.</w:t>
@@ -96,16 +96,16 @@
         <w:jc w:val="both"/>
       </w:pPr>
       <w:r>
-        <w:t>Gross capital formation expanded by the biggest margin at 3.8% annual growth.</w:t>
+        <w:t>Gross capital formation increased by the biggest margin at 3.8% annual growth.</w:t>
       </w:r>
       <w:r>
-        <w:t xml:space="preserve"> Private consumption grew by 2.5%.</w:t>
+        <w:t xml:space="preserve"> Private consumption picked up by 2.5%.</w:t>
       </w:r>
       <w:r>
-        <w:t xml:space="preserve"> Government expenditure expanded by 2.2%.</w:t>
+        <w:t xml:space="preserve"> Government expenditure increased by 2.2%.</w:t>
       </w:r>
       <w:r>
-        <w:t xml:space="preserve"> On the other hand, net exports decreased by 22.3%.</w:t>
+        <w:t xml:space="preserve"> On the other hand, net exports declined by 22.3%.</w:t>
       </w:r>
     </w:p>
     <w:p>
@@ -121,13 +121,13 @@
         <w:jc w:val="both"/>
       </w:pPr>
       <w:r>
-        <w:t>Services grew by the largest edge at 1.6% annual growth.</w:t>
+        <w:t>Services expanded by the largest edge at 1.6% annual growth.</w:t>
       </w:r>
       <w:r>
-        <w:t xml:space="preserve"> Industry (including construction) expanded by 1.0%.</w:t>
+        <w:t xml:space="preserve"> Industry (including construction) jumped by 1.0%.</w:t>
       </w:r>
       <w:r>
-        <w:t xml:space="preserve"> Agriculture jumped by 0.6%.</w:t>
+        <w:t xml:space="preserve"> Agriculture increased by 0.6%.</w:t>
       </w:r>
     </w:p>
     <w:p>
@@ -135,7 +135,7 @@
         <w:pStyle w:val="Heading2"/>
       </w:pPr>
       <w:r>
-        <w:t>Unemployment plunged; inflation jumped</w:t>
+        <w:t>Unemployment declined; inflation worsened</w:t>
       </w:r>
     </w:p>
     <w:p>
@@ -143,7 +143,7 @@
         <w:jc w:val="both"/>
       </w:pPr>
       <w:r>
-        <w:t>Unemployment rate plunged from 4.8% in 2018 to 4.5% in 2019. Consequently, inflation jumped from 2.9% to 4.5%. At the end of the year, the central bank set the policy rate at 6.25%.</w:t>
+        <w:t>Unemployment rate declined from 4.8% in 2018 to 4.5% in 2019. Consequently, inflation worsened from 2.9% to 4.5%. At the end of the year, the central bank set the policy rate at 6.25%.</w:t>
       </w:r>
     </w:p>
     <w:p>
@@ -230,13 +230,13 @@
         <w:jc w:val="both"/>
       </w:pPr>
       <w:r>
-        <w:t>Output plunged by 8.1% year-on-year in Q2 of 2020. Growth in overall economic activity worsened from 1.7% in the previous quarter. Net exports picked up by the biggest margin at 227.5% annual growth.</w:t>
+        <w:t>Output plunged by 8.1% year-on-year in Q2 of 2020. Growth in overall economic activity worsened from 1.7% in the previous quarter. Net exports expanded by the biggest margin at 227.5% annual growth.</w:t>
       </w:r>
       <w:r>
-        <w:t xml:space="preserve"> Government expenditure increased by 1.6%.</w:t>
+        <w:t xml:space="preserve"> Government expenditure expanded by 1.6%.</w:t>
       </w:r>
       <w:r>
-        <w:t xml:space="preserve"> On the other hand, private consumption and gross capital formation decreased by 22.2% and 6.2%, respectively.</w:t>
+        <w:t xml:space="preserve"> On the other hand, private consumption, gdp growth, as well as  gross capital formation, plunged by 22.2%, 8.1%, and 6.2%, respectively.</w:t>
       </w:r>
     </w:p>
     <w:p>
@@ -268,7 +268,7 @@
         <w:jc w:val="both"/>
       </w:pPr>
       <w:r>
-        <w:t>Meanwhile, consumer confidence index was in the negative territory at -22.0 points in Q3 of 2020. Confidence increased from -30.0 points in the previous quarter. Expectations of consumers about the general economic situation in the next 12 months turned pessimistic at -15.0 points from -20.0 points over the same period, reflecting improved consumer sentiments.</w:t>
+        <w:t>Meanwhile, consumer confidence index was in the negative territory at -22.0 points in Q3 of 2020. Confidence jumped from -30.0 points in the previous quarter. Expectations of consumers about the general economic situation in the next 12 months turned pessimistic at -15.0 points from -20.0 points over the same period, reflecting improved consumer sentiments.</w:t>
       </w:r>
     </w:p>
     <w:p>
@@ -284,7 +284,7 @@
         <w:jc w:val="both"/>
       </w:pPr>
       <w:r>
-        <w:t>Industrial production shrank by 5.6% year-on-year in October, a decrease from -5.1% growth in the previous month. Looking at the details, growth in manufacturing declined to -3.5% from -0.7%, while mining and quarrying output growth improved to -8.8% from -9.5%. Meanwhile, growth in water supply, sewerage, waste management &amp; remediation jumped to 1.9% from -0.9%, while electricity, gas, steam and air conditioning supply output growth worsened to -3.2% from -2.6%</w:t>
+        <w:t>Industrial production shrank by 5.6% year-on-year in October, a decrease from -5.1% growth in the previous month. Looking at the details, growth in manufacturing worsened to -3.5% from -0.7%, while mining and quarrying output growth jumped to -8.8% from -9.5%. Meanwhile, growth in water supply, sewerage, waste management &amp; remediation improved to 1.9% from -0.9%, while electricity, gas, steam and air conditioning supply output growth contracted to -3.2% from -2.6%</w:t>
       </w:r>
     </w:p>
     <w:p>
@@ -292,7 +292,7 @@
         <w:pStyle w:val="Heading2"/>
       </w:pPr>
       <w:r>
-        <w:t>Inflation jumped</w:t>
+        <w:t>Inflation rose</w:t>
       </w:r>
     </w:p>
     <w:p>
@@ -300,7 +300,7 @@
         <w:jc w:val="both"/>
       </w:pPr>
       <w:r>
-        <w:t>Overall inflation jumped to 4.0% year-on-year in October from 3.7% in the previous month. Prices for food products jumped to 4.8% from 4.3%, while housing, rent, water, electricity, gas &amp; other fuels rose to 3.4% from 3.3%. Transportation declined to -0.1% from 0.5%, while communication declined to 4.3% from 5.2%. Meanwhile, prices for health/medical care rose to 4.2% from 4.1%, recreation worsened to 2.3% from 2.0%, and education improved to 1.9% from 2.1%</w:t>
+        <w:t>Overall inflation rose to 4.0% year-on-year in October from 3.7% in the previous month. Prices for food products jumped to 4.8% from 4.3%, while housing, rent, water, electricity, gas &amp; other fuels rose to 3.4% from 3.3%. Transportation slowed down to -0.1% from 0.5%, while communication slowed down to 4.3% from 5.2%. Meanwhile, prices for health/medical care rose to 4.2% from 4.1%, recreation rose to 2.3% from 2.0%, and education declined to 1.9% from 2.1%</w:t>
       </w:r>
     </w:p>
     <w:p>
@@ -308,7 +308,7 @@
         <w:jc w:val="both"/>
       </w:pPr>
       <w:r>
-        <w:t>Russian Federation's central bank held unchanged the official policy rate to 4.25% in November from the same in October.</w:t>
+        <w:t>Russian Federation's central bank kept the official policy rate to 4.25% in November from the same in October.</w:t>
       </w:r>
     </w:p>
     <w:p>
@@ -329,7 +329,63 @@
     </w:p>
     <w:p>
       <w:r>
-        <w:t>Consensus Economics panelists foresee Russian Federation's inflation ending in 2020 at 3.9%. In 2021 and 2022, the panelists project inflation at 3.6% and 3.6%, respectively.</w:t>
+        <w:t>Meanwhile, Consensus Economics panelists foresee inflation ending in 2020 at 3.9%. In 2021 and 2022, the panelists project inflation at 3.6% and 3.6%, respectively.</w:t>
+      </w:r>
+    </w:p>
+    <w:p>
+      <w:pPr>
+        <w:pStyle w:val="Heading1"/>
+      </w:pPr>
+      <w:r>
+        <w:t>Outlook tilted downwards this year</w:t>
+      </w:r>
+    </w:p>
+    <w:p>
+      <w:pPr>
+        <w:jc w:val="both"/>
+      </w:pPr>
+      <w:r>
+        <w:t>On November 2020, Consensus Economics panelists project Russian Federation's economic growth ending in 2020 at -3.9%. In 2021 and 2022, the panelists foresee growth at 3.0% and 2.3%, respectively.</w:t>
+      </w:r>
+    </w:p>
+    <w:p>
+      <w:pPr>
+        <w:jc w:val="both"/>
+      </w:pPr>
+      <w:r>
+        <w:t>Meanwhile, Consensus Economics panelists foresee inflation ending in 2020 at 3.9%. In 2021 and 2022, the panelists project inflation at 3.6% and 3.6%, respectively.</w:t>
+      </w:r>
+    </w:p>
+    <w:p>
+      <w:pPr>
+        <w:pStyle w:val="Heading1"/>
+      </w:pPr>
+      <w:r>
+        <w:t>Outlook tilted downwards this year</w:t>
+      </w:r>
+    </w:p>
+    <w:p>
+      <w:pPr>
+        <w:pStyle w:val="Heading1"/>
+      </w:pPr>
+      <w:r>
+        <w:t>Outlook tilted downwards this year</w:t>
+      </w:r>
+    </w:p>
+    <w:p>
+      <w:pPr>
+        <w:jc w:val="both"/>
+      </w:pPr>
+      <w:r>
+        <w:t>On November 2020, Consensus Economics panelists project Russian Federation's economic growth ending in 2020 at -3.8%. In 2021, the panelists foresee growth at 3.1%. Over the same period, consumption is expected to grow by  -6.5% and 3.8, while investment is projected to grow by -7.8% and 4.1%. On the supply side, industrial production is seen to grow by -3.5% and -3.5%.</w:t>
+      </w:r>
+    </w:p>
+    <w:p>
+      <w:pPr>
+        <w:jc w:val="both"/>
+      </w:pPr>
+      <w:r>
+        <w:t>Meanwhile, Consensus Economics panelists foresee inflation ending in 2020 at 3.9%. In 2021, the panelists project inflation at 3.6%.</w:t>
       </w:r>
     </w:p>
     <w:sectPr>

</xml_diff>